<commit_message>
Se agrego la seccion la-oferta-de-alquiler-de-autocarabanas y se hicieron correcciones de estilos
</commit_message>
<xml_diff>
--- a/imagenes/Alquiler de autocaravanas.docx
+++ b/imagenes/Alquiler de autocaravanas.docx
@@ -24,66 +24,65 @@
       <w:proofErr w:type="spellEnd"/>
     </w:p>
     <w:p>
-      <w:r>
-        <w:rPr>
-          <w:lang w:val="en-US"/>
-        </w:rPr>
-        <w:t xml:space="preserve">Lorem ipsum dolor sit </w:t>
-      </w:r>
-      <w:proofErr w:type="spellStart"/>
-      <w:r>
-        <w:rPr>
-          <w:lang w:val="en-US"/>
-        </w:rPr>
+      <w:pPr>
+        <w:rPr>
+          <w:lang w:val="en-US"/>
+        </w:rPr>
+      </w:pPr>
+      <w:proofErr w:type="spellStart"/>
+      <w:r>
+        <w:t>Lorem</w:t>
+      </w:r>
+      <w:proofErr w:type="spellEnd"/>
+      <w:r>
+        <w:t xml:space="preserve"> </w:t>
+      </w:r>
+      <w:proofErr w:type="spellStart"/>
+      <w:r>
+        <w:t>ipsum</w:t>
+      </w:r>
+      <w:proofErr w:type="spellEnd"/>
+      <w:r>
+        <w:t xml:space="preserve"> dolor </w:t>
+      </w:r>
+      <w:proofErr w:type="spellStart"/>
+      <w:r>
+        <w:t>sit</w:t>
+      </w:r>
+      <w:proofErr w:type="spellEnd"/>
+      <w:r>
+        <w:t xml:space="preserve"> </w:t>
+      </w:r>
+      <w:proofErr w:type="spellStart"/>
+      <w:r>
         <w:t>amet</w:t>
       </w:r>
       <w:proofErr w:type="spellEnd"/>
       <w:r>
-        <w:rPr>
-          <w:lang w:val="en-US"/>
-        </w:rPr>
         <w:t xml:space="preserve">, </w:t>
       </w:r>
       <w:proofErr w:type="spellStart"/>
       <w:r>
-        <w:rPr>
-          <w:lang w:val="en-US"/>
-        </w:rPr>
         <w:t>consectetur</w:t>
       </w:r>
       <w:proofErr w:type="spellEnd"/>
       <w:r>
-        <w:rPr>
-          <w:lang w:val="en-US"/>
-        </w:rPr>
-        <w:t xml:space="preserve"> </w:t>
-      </w:r>
-      <w:proofErr w:type="spellStart"/>
-      <w:r>
-        <w:rPr>
-          <w:lang w:val="en-US"/>
-        </w:rPr>
+        <w:t xml:space="preserve"> </w:t>
+      </w:r>
+      <w:proofErr w:type="spellStart"/>
+      <w:r>
         <w:t>adipiscing</w:t>
       </w:r>
       <w:proofErr w:type="spellEnd"/>
       <w:r>
-        <w:rPr>
-          <w:lang w:val="en-US"/>
-        </w:rPr>
-        <w:t xml:space="preserve"> </w:t>
-      </w:r>
-      <w:proofErr w:type="spellStart"/>
-      <w:r>
-        <w:rPr>
-          <w:lang w:val="en-US"/>
-        </w:rPr>
+        <w:t xml:space="preserve"> </w:t>
+      </w:r>
+      <w:proofErr w:type="spellStart"/>
+      <w:r>
         <w:t>elit</w:t>
       </w:r>
       <w:proofErr w:type="spellEnd"/>
       <w:r>
-        <w:rPr>
-          <w:lang w:val="en-US"/>
-        </w:rPr>
         <w:t xml:space="preserve">. </w:t>
       </w:r>
       <w:proofErr w:type="spellStart"/>
@@ -549,23 +548,52 @@
         <w:t xml:space="preserve">. </w:t>
       </w:r>
       <w:r>
+        <w:rPr>
+          <w:lang w:val="en-US"/>
+        </w:rPr>
         <w:t xml:space="preserve">In </w:t>
       </w:r>
       <w:proofErr w:type="spellStart"/>
       <w:r>
+        <w:rPr>
+          <w:lang w:val="en-US"/>
+        </w:rPr>
         <w:t>eget</w:t>
       </w:r>
       <w:proofErr w:type="spellEnd"/>
       <w:r>
-        <w:t xml:space="preserve"> </w:t>
-      </w:r>
-      <w:proofErr w:type="spellStart"/>
-      <w:r>
+        <w:rPr>
+          <w:lang w:val="en-US"/>
+        </w:rPr>
+        <w:t xml:space="preserve"> </w:t>
+      </w:r>
+      <w:proofErr w:type="spellStart"/>
+      <w:r>
+        <w:rPr>
+          <w:lang w:val="en-US"/>
+        </w:rPr>
         <w:t>orci</w:t>
       </w:r>
       <w:proofErr w:type="spellEnd"/>
       <w:r>
-        <w:t xml:space="preserve"> leo.</w:t>
+        <w:rPr>
+          <w:lang w:val="en-US"/>
+        </w:rPr>
+        <w:t xml:space="preserve"> </w:t>
+      </w:r>
+      <w:proofErr w:type="spellStart"/>
+      <w:r>
+        <w:rPr>
+          <w:lang w:val="en-US"/>
+        </w:rPr>
+        <w:t>leo</w:t>
+      </w:r>
+      <w:proofErr w:type="spellEnd"/>
+      <w:r>
+        <w:rPr>
+          <w:lang w:val="en-US"/>
+        </w:rPr>
+        <w:t>.</w:t>
       </w:r>
     </w:p>
     <w:p>
@@ -652,64 +680,32 @@
       <w:pPr>
         <w:rPr>
           <w:b/>
-          <w:lang w:val="en-US"/>
         </w:rPr>
       </w:pPr>
-      <w:proofErr w:type="spellStart"/>
-      <w:r>
-        <w:rPr>
-          <w:b/>
-          <w:lang w:val="en-US"/>
-        </w:rPr>
-        <w:t>Alquiler</w:t>
-      </w:r>
-      <w:proofErr w:type="spellEnd"/>
-      <w:r>
-        <w:rPr>
-          <w:b/>
-          <w:lang w:val="en-US"/>
-        </w:rPr>
-        <w:t xml:space="preserve"> de</w:t>
+      <w:r>
+        <w:rPr>
+          <w:b/>
+        </w:rPr>
+        <w:t>Alquiler de</w:t>
       </w:r>
     </w:p>
     <w:p>
       <w:pPr>
         <w:rPr>
           <w:b/>
-          <w:lang w:val="en-US"/>
         </w:rPr>
       </w:pPr>
-      <w:proofErr w:type="gramStart"/>
-      <w:r>
-        <w:rPr>
-          <w:b/>
-          <w:lang w:val="en-US"/>
-        </w:rPr>
-        <w:t>campers</w:t>
-      </w:r>
-      <w:proofErr w:type="gramEnd"/>
-      <w:r>
-        <w:rPr>
-          <w:b/>
-          <w:lang w:val="en-US"/>
-        </w:rPr>
-        <w:t xml:space="preserve"> y </w:t>
-      </w:r>
-      <w:proofErr w:type="spellStart"/>
-      <w:r>
-        <w:rPr>
-          <w:b/>
-          <w:lang w:val="en-US"/>
-        </w:rPr>
-        <w:t>caravanas</w:t>
-      </w:r>
-      <w:proofErr w:type="spellEnd"/>
+      <w:r>
+        <w:rPr>
+          <w:b/>
+        </w:rPr>
+        <w:t>campers y caravanas</w:t>
+      </w:r>
     </w:p>
     <w:p>
       <w:pPr>
         <w:rPr>
           <w:b/>
-          <w:lang w:val="en-US"/>
         </w:rPr>
       </w:pPr>
     </w:p>
@@ -717,57 +713,14 @@
       <w:pPr>
         <w:rPr>
           <w:b/>
-          <w:lang w:val="en-US"/>
         </w:rPr>
       </w:pPr>
       <w:r>
         <w:rPr>
           <w:b/>
-          <w:lang w:val="en-US"/>
-        </w:rPr>
-        <w:t xml:space="preserve">Tus </w:t>
-      </w:r>
-      <w:proofErr w:type="spellStart"/>
-      <w:r>
-        <w:rPr>
-          <w:b/>
-          <w:lang w:val="en-US"/>
-        </w:rPr>
-        <w:t>nuevos</w:t>
-      </w:r>
-      <w:proofErr w:type="spellEnd"/>
-      <w:r>
-        <w:rPr>
-          <w:b/>
-          <w:lang w:val="en-US"/>
-        </w:rPr>
-        <w:t xml:space="preserve"> </w:t>
-      </w:r>
-      <w:proofErr w:type="spellStart"/>
-      <w:r>
-        <w:rPr>
-          <w:b/>
-          <w:lang w:val="en-US"/>
-        </w:rPr>
-        <w:t>compañeros</w:t>
-      </w:r>
-      <w:proofErr w:type="spellEnd"/>
-      <w:r>
-        <w:rPr>
-          <w:b/>
-          <w:lang w:val="en-US"/>
-        </w:rPr>
-        <w:t xml:space="preserve"> de </w:t>
-      </w:r>
-      <w:proofErr w:type="spellStart"/>
-      <w:r>
-        <w:rPr>
-          <w:b/>
-          <w:lang w:val="en-US"/>
-        </w:rPr>
-        <w:t>viaje</w:t>
-      </w:r>
-      <w:proofErr w:type="spellEnd"/>
+        </w:rPr>
+        <w:t>Tus nuevos compañeros de viaje</w:t>
+      </w:r>
     </w:p>
     <w:p>
       <w:r>
@@ -1106,6 +1059,7 @@
       <w:pPr>
         <w:rPr>
           <w:b/>
+          <w:u w:val="single"/>
         </w:rPr>
       </w:pPr>
       <w:r>
@@ -1127,758 +1081,699 @@
       <w:r>
         <w:t xml:space="preserve">Que el destino no te </w:t>
       </w:r>
-      <w:proofErr w:type="spellStart"/>
-      <w:r>
-        <w:t>agoHaz</w:t>
-      </w:r>
-      <w:proofErr w:type="spellEnd"/>
-      <w:r>
-        <w:t xml:space="preserve"> tu reserva con </w:t>
-      </w:r>
-      <w:proofErr w:type="spellStart"/>
-      <w:r>
-        <w:t>bizum</w:t>
-      </w:r>
-      <w:proofErr w:type="spellEnd"/>
-      <w:r>
-        <w:t>. Lo hacemos fácil. Paga sólo un 20% para confirmar la reserva.</w:t>
-      </w:r>
-    </w:p>
-    <w:p/>
-    <w:p>
-      <w:pPr>
-        <w:rPr>
-          <w:b/>
-        </w:rPr>
-      </w:pPr>
-      <w:r>
-        <w:rPr>
-          <w:b/>
-        </w:rPr>
-        <w:t xml:space="preserve">Momentos </w:t>
-      </w:r>
-      <w:proofErr w:type="spellStart"/>
-      <w:r>
-        <w:rPr>
-          <w:b/>
-        </w:rPr>
-        <w:t>Martivans</w:t>
-      </w:r>
-      <w:proofErr w:type="spellEnd"/>
-    </w:p>
-    <w:p>
-      <w:pPr>
-        <w:rPr>
-          <w:b/>
-        </w:rPr>
-      </w:pPr>
-    </w:p>
-    <w:p>
-      <w:pPr>
-        <w:rPr>
-          <w:b/>
-        </w:rPr>
-      </w:pPr>
-      <w:r>
-        <w:rPr>
-          <w:b/>
-        </w:rPr>
-        <w:t>acerca de</w:t>
-      </w:r>
-    </w:p>
-    <w:p>
-      <w:r>
-        <w:rPr>
-          <w:lang w:val="en-US"/>
-        </w:rPr>
-        <w:t xml:space="preserve">Lorem ipsum dolor sit </w:t>
-      </w:r>
-      <w:proofErr w:type="spellStart"/>
-      <w:r>
-        <w:rPr>
-          <w:lang w:val="en-US"/>
-        </w:rPr>
-        <w:t>amet</w:t>
-      </w:r>
-      <w:proofErr w:type="spellEnd"/>
-      <w:r>
-        <w:rPr>
-          <w:lang w:val="en-US"/>
-        </w:rPr>
-        <w:t xml:space="preserve">, </w:t>
-      </w:r>
-      <w:proofErr w:type="spellStart"/>
-      <w:r>
-        <w:rPr>
-          <w:lang w:val="en-US"/>
-        </w:rPr>
-        <w:t>consectetur</w:t>
-      </w:r>
-      <w:proofErr w:type="spellEnd"/>
-      <w:r>
-        <w:rPr>
-          <w:lang w:val="en-US"/>
-        </w:rPr>
-        <w:t xml:space="preserve"> </w:t>
-      </w:r>
-      <w:proofErr w:type="spellStart"/>
-      <w:r>
-        <w:rPr>
-          <w:lang w:val="en-US"/>
-        </w:rPr>
-        <w:t>adipiscing</w:t>
-      </w:r>
-      <w:proofErr w:type="spellEnd"/>
-      <w:r>
-        <w:rPr>
-          <w:lang w:val="en-US"/>
-        </w:rPr>
-        <w:t xml:space="preserve"> </w:t>
-      </w:r>
-      <w:proofErr w:type="spellStart"/>
-      <w:r>
-        <w:rPr>
-          <w:lang w:val="en-US"/>
-        </w:rPr>
-        <w:t>elit</w:t>
-      </w:r>
-      <w:proofErr w:type="spellEnd"/>
-      <w:r>
-        <w:rPr>
-          <w:lang w:val="en-US"/>
-        </w:rPr>
-        <w:t xml:space="preserve">. </w:t>
-      </w:r>
-      <w:proofErr w:type="spellStart"/>
-      <w:r>
-        <w:rPr>
-          <w:lang w:val="en-US"/>
-        </w:rPr>
-        <w:t>Donec</w:t>
-      </w:r>
-      <w:proofErr w:type="spellEnd"/>
-      <w:r>
-        <w:rPr>
-          <w:lang w:val="en-US"/>
-        </w:rPr>
-        <w:t xml:space="preserve"> vitae </w:t>
-      </w:r>
-      <w:proofErr w:type="spellStart"/>
-      <w:r>
-        <w:rPr>
-          <w:lang w:val="en-US"/>
-        </w:rPr>
-        <w:t>pulvinar</w:t>
-      </w:r>
-      <w:proofErr w:type="spellEnd"/>
-      <w:r>
-        <w:rPr>
-          <w:lang w:val="en-US"/>
-        </w:rPr>
-        <w:t xml:space="preserve"> </w:t>
-      </w:r>
-      <w:proofErr w:type="spellStart"/>
-      <w:r>
-        <w:rPr>
-          <w:lang w:val="en-US"/>
-        </w:rPr>
-        <w:t>tortor</w:t>
-      </w:r>
-      <w:proofErr w:type="spellEnd"/>
-      <w:r>
-        <w:rPr>
-          <w:lang w:val="en-US"/>
-        </w:rPr>
-        <w:t xml:space="preserve">. Class </w:t>
-      </w:r>
-      <w:proofErr w:type="spellStart"/>
-      <w:r>
-        <w:rPr>
-          <w:lang w:val="en-US"/>
-        </w:rPr>
-        <w:t>aptent</w:t>
-      </w:r>
-      <w:proofErr w:type="spellEnd"/>
-      <w:r>
-        <w:rPr>
-          <w:lang w:val="en-US"/>
-        </w:rPr>
-        <w:t xml:space="preserve"> </w:t>
-      </w:r>
-      <w:proofErr w:type="spellStart"/>
-      <w:r>
-        <w:rPr>
-          <w:lang w:val="en-US"/>
-        </w:rPr>
-        <w:t>taciti</w:t>
-      </w:r>
-      <w:proofErr w:type="spellEnd"/>
-      <w:r>
-        <w:rPr>
-          <w:lang w:val="en-US"/>
-        </w:rPr>
-        <w:t xml:space="preserve"> </w:t>
-      </w:r>
-      <w:proofErr w:type="spellStart"/>
-      <w:r>
-        <w:rPr>
-          <w:lang w:val="en-US"/>
-        </w:rPr>
-        <w:t>sociosqu</w:t>
-      </w:r>
-      <w:proofErr w:type="spellEnd"/>
-      <w:r>
-        <w:rPr>
-          <w:lang w:val="en-US"/>
-        </w:rPr>
-        <w:t xml:space="preserve"> </w:t>
-      </w:r>
-      <w:proofErr w:type="spellStart"/>
-      <w:r>
-        <w:rPr>
-          <w:lang w:val="en-US"/>
-        </w:rPr>
-        <w:t>ad</w:t>
-      </w:r>
-      <w:proofErr w:type="spellEnd"/>
-      <w:r>
-        <w:rPr>
-          <w:lang w:val="en-US"/>
-        </w:rPr>
-        <w:t xml:space="preserve"> </w:t>
-      </w:r>
-      <w:proofErr w:type="spellStart"/>
-      <w:r>
-        <w:rPr>
-          <w:lang w:val="en-US"/>
-        </w:rPr>
-        <w:t>litora</w:t>
-      </w:r>
-      <w:proofErr w:type="spellEnd"/>
-      <w:r>
-        <w:rPr>
-          <w:lang w:val="en-US"/>
-        </w:rPr>
-        <w:t xml:space="preserve"> </w:t>
-      </w:r>
-      <w:proofErr w:type="spellStart"/>
-      <w:r>
-        <w:rPr>
-          <w:lang w:val="en-US"/>
-        </w:rPr>
-        <w:t>torquent</w:t>
-      </w:r>
-      <w:proofErr w:type="spellEnd"/>
-      <w:r>
-        <w:rPr>
-          <w:lang w:val="en-US"/>
-        </w:rPr>
-        <w:t xml:space="preserve"> per </w:t>
-      </w:r>
-      <w:proofErr w:type="spellStart"/>
-      <w:r>
-        <w:rPr>
-          <w:lang w:val="en-US"/>
-        </w:rPr>
-        <w:t>conubia</w:t>
-      </w:r>
-      <w:proofErr w:type="spellEnd"/>
-      <w:r>
-        <w:rPr>
-          <w:lang w:val="en-US"/>
-        </w:rPr>
-        <w:t xml:space="preserve"> nostra, per </w:t>
-      </w:r>
-      <w:proofErr w:type="spellStart"/>
-      <w:r>
-        <w:rPr>
-          <w:lang w:val="en-US"/>
-        </w:rPr>
-        <w:t>inceptos</w:t>
-      </w:r>
-      <w:proofErr w:type="spellEnd"/>
-      <w:r>
-        <w:rPr>
-          <w:lang w:val="en-US"/>
-        </w:rPr>
-        <w:t xml:space="preserve"> </w:t>
-      </w:r>
-      <w:proofErr w:type="spellStart"/>
-      <w:r>
-        <w:rPr>
-          <w:lang w:val="en-US"/>
-        </w:rPr>
-        <w:t>himenaeos</w:t>
-      </w:r>
-      <w:proofErr w:type="spellEnd"/>
-      <w:r>
-        <w:rPr>
-          <w:lang w:val="en-US"/>
-        </w:rPr>
-        <w:t xml:space="preserve">. </w:t>
-      </w:r>
-      <w:proofErr w:type="spellStart"/>
-      <w:r>
-        <w:rPr>
-          <w:lang w:val="en-US"/>
-        </w:rPr>
-        <w:t>Suspendisse</w:t>
-      </w:r>
-      <w:proofErr w:type="spellEnd"/>
-      <w:r>
-        <w:rPr>
-          <w:lang w:val="en-US"/>
-        </w:rPr>
-        <w:t xml:space="preserve"> ac lacus magna. </w:t>
-      </w:r>
-      <w:proofErr w:type="spellStart"/>
-      <w:r>
-        <w:t>Cras</w:t>
-      </w:r>
-      <w:proofErr w:type="spellEnd"/>
-      <w:r>
-        <w:t xml:space="preserve"> </w:t>
-      </w:r>
-      <w:proofErr w:type="spellStart"/>
-      <w:r>
-        <w:t>congue</w:t>
-      </w:r>
-      <w:proofErr w:type="spellEnd"/>
-      <w:r>
-        <w:t xml:space="preserve"> </w:t>
-      </w:r>
-      <w:proofErr w:type="spellStart"/>
-      <w:r>
-        <w:t>mollis</w:t>
-      </w:r>
-      <w:proofErr w:type="spellEnd"/>
-      <w:r>
-        <w:t xml:space="preserve"> </w:t>
-      </w:r>
-      <w:proofErr w:type="spellStart"/>
-      <w:r>
-        <w:t>imperdiet</w:t>
-      </w:r>
-      <w:proofErr w:type="spellEnd"/>
-      <w:r>
-        <w:t xml:space="preserve">. </w:t>
-      </w:r>
-      <w:proofErr w:type="spellStart"/>
-      <w:r>
-        <w:t>Vestibulum</w:t>
-      </w:r>
-      <w:proofErr w:type="spellEnd"/>
-      <w:r>
-        <w:t xml:space="preserve"> ante </w:t>
-      </w:r>
-      <w:proofErr w:type="spellStart"/>
-      <w:r>
-        <w:t>ipsum</w:t>
-      </w:r>
-      <w:proofErr w:type="spellEnd"/>
-      <w:r>
-        <w:t xml:space="preserve"> </w:t>
-      </w:r>
-      <w:proofErr w:type="spellStart"/>
-      <w:r>
-        <w:t>primis</w:t>
-      </w:r>
-      <w:proofErr w:type="spellEnd"/>
-      <w:r>
-        <w:t xml:space="preserve"> in </w:t>
-      </w:r>
-      <w:proofErr w:type="spellStart"/>
-      <w:r>
-        <w:t>faucibus</w:t>
-      </w:r>
-      <w:proofErr w:type="spellEnd"/>
-      <w:r>
-        <w:t xml:space="preserve"> </w:t>
-      </w:r>
-      <w:proofErr w:type="spellStart"/>
-      <w:r>
-        <w:t>orci</w:t>
-      </w:r>
-      <w:proofErr w:type="spellEnd"/>
-      <w:r>
-        <w:t xml:space="preserve"> </w:t>
-      </w:r>
-      <w:proofErr w:type="spellStart"/>
-      <w:r>
-        <w:t>luctus</w:t>
-      </w:r>
-      <w:proofErr w:type="spellEnd"/>
-      <w:r>
-        <w:t xml:space="preserve"> et ultrices </w:t>
-      </w:r>
-      <w:proofErr w:type="spellStart"/>
-      <w:r>
-        <w:t>posuere</w:t>
-      </w:r>
-      <w:proofErr w:type="spellEnd"/>
-      <w:r>
-        <w:t xml:space="preserve"> </w:t>
-      </w:r>
-      <w:proofErr w:type="spellStart"/>
-      <w:r>
-        <w:t>cubilia</w:t>
-      </w:r>
-      <w:proofErr w:type="spellEnd"/>
-      <w:r>
-        <w:t xml:space="preserve"> </w:t>
-      </w:r>
-      <w:proofErr w:type="spellStart"/>
-      <w:r>
-        <w:t>curae</w:t>
-      </w:r>
-      <w:proofErr w:type="spellEnd"/>
-      <w:r>
-        <w:t xml:space="preserve">; </w:t>
-      </w:r>
-      <w:proofErr w:type="spellStart"/>
-      <w:r>
-        <w:t>Aenean</w:t>
-      </w:r>
-      <w:proofErr w:type="spellEnd"/>
-      <w:r>
-        <w:t xml:space="preserve"> </w:t>
-      </w:r>
-      <w:proofErr w:type="spellStart"/>
-      <w:r>
-        <w:t>pulvinar</w:t>
-      </w:r>
-      <w:proofErr w:type="spellEnd"/>
-      <w:r>
-        <w:t xml:space="preserve"> eros sed </w:t>
-      </w:r>
-      <w:proofErr w:type="spellStart"/>
-      <w:r>
-        <w:t>felis</w:t>
-      </w:r>
-      <w:proofErr w:type="spellEnd"/>
-      <w:r>
-        <w:t xml:space="preserve"> </w:t>
-      </w:r>
-      <w:proofErr w:type="spellStart"/>
-      <w:r>
-        <w:t>scelerisque</w:t>
-      </w:r>
-      <w:proofErr w:type="spellEnd"/>
-      <w:r>
-        <w:t xml:space="preserve"> </w:t>
-      </w:r>
-      <w:proofErr w:type="spellStart"/>
-      <w:r>
-        <w:t>viverra</w:t>
-      </w:r>
-      <w:proofErr w:type="spellEnd"/>
-      <w:r>
-        <w:t>.</w:t>
-      </w:r>
-    </w:p>
-    <w:p/>
-    <w:p>
-      <w:r>
-        <w:t xml:space="preserve"> </w:t>
-      </w:r>
-      <w:proofErr w:type="spellStart"/>
-      <w:r>
-        <w:t>Morbi</w:t>
-      </w:r>
-      <w:proofErr w:type="spellEnd"/>
-      <w:r>
-        <w:t xml:space="preserve"> </w:t>
-      </w:r>
-      <w:proofErr w:type="spellStart"/>
-      <w:r>
-        <w:t>feugiat</w:t>
-      </w:r>
-      <w:proofErr w:type="spellEnd"/>
-      <w:r>
-        <w:t xml:space="preserve"> </w:t>
-      </w:r>
-      <w:proofErr w:type="spellStart"/>
-      <w:r>
-        <w:t>lectus</w:t>
-      </w:r>
-      <w:proofErr w:type="spellEnd"/>
-      <w:r>
-        <w:t xml:space="preserve"> vitae </w:t>
-      </w:r>
-      <w:proofErr w:type="spellStart"/>
-      <w:r>
-        <w:t>diam</w:t>
-      </w:r>
-      <w:proofErr w:type="spellEnd"/>
-      <w:r>
-        <w:t xml:space="preserve"> ornare, </w:t>
-      </w:r>
-      <w:proofErr w:type="spellStart"/>
-      <w:r>
-        <w:t>nec</w:t>
-      </w:r>
-      <w:proofErr w:type="spellEnd"/>
-      <w:r>
-        <w:t xml:space="preserve"> porta odio </w:t>
-      </w:r>
-      <w:proofErr w:type="spellStart"/>
-      <w:r>
-        <w:t>viverra</w:t>
-      </w:r>
-      <w:proofErr w:type="spellEnd"/>
-      <w:r>
-        <w:t xml:space="preserve">. </w:t>
-      </w:r>
-      <w:proofErr w:type="spellStart"/>
-      <w:r>
-        <w:t>Morbi</w:t>
-      </w:r>
-      <w:proofErr w:type="spellEnd"/>
-      <w:r>
-        <w:t xml:space="preserve"> commodo sed </w:t>
-      </w:r>
-      <w:proofErr w:type="spellStart"/>
-      <w:r>
-        <w:t>quam</w:t>
-      </w:r>
-      <w:proofErr w:type="spellEnd"/>
-      <w:r>
-        <w:t xml:space="preserve"> </w:t>
-      </w:r>
-      <w:proofErr w:type="spellStart"/>
-      <w:r>
-        <w:t>vel</w:t>
-      </w:r>
-      <w:proofErr w:type="spellEnd"/>
-      <w:r>
-        <w:t xml:space="preserve"> </w:t>
-      </w:r>
-      <w:proofErr w:type="spellStart"/>
-      <w:r>
-        <w:t>congue</w:t>
-      </w:r>
-      <w:proofErr w:type="spellEnd"/>
-      <w:r>
-        <w:t xml:space="preserve">. </w:t>
-      </w:r>
-      <w:proofErr w:type="spellStart"/>
-      <w:r>
-        <w:t>Aenean</w:t>
-      </w:r>
-      <w:proofErr w:type="spellEnd"/>
-      <w:r>
-        <w:t xml:space="preserve"> </w:t>
-      </w:r>
-      <w:proofErr w:type="spellStart"/>
-      <w:r>
-        <w:t>pharetra</w:t>
-      </w:r>
-      <w:proofErr w:type="spellEnd"/>
-      <w:r>
-        <w:t xml:space="preserve"> </w:t>
-      </w:r>
-      <w:proofErr w:type="spellStart"/>
-      <w:r>
-        <w:t>gravida</w:t>
-      </w:r>
-      <w:proofErr w:type="spellEnd"/>
-      <w:r>
-        <w:t xml:space="preserve"> </w:t>
-      </w:r>
-      <w:proofErr w:type="spellStart"/>
-      <w:r>
-        <w:t>erat</w:t>
-      </w:r>
-      <w:proofErr w:type="spellEnd"/>
-      <w:r>
-        <w:t xml:space="preserve">, a </w:t>
-      </w:r>
-      <w:proofErr w:type="spellStart"/>
-      <w:r>
-        <w:t>pellentesque</w:t>
-      </w:r>
-      <w:proofErr w:type="spellEnd"/>
-      <w:r>
-        <w:t xml:space="preserve"> </w:t>
-      </w:r>
-      <w:proofErr w:type="spellStart"/>
-      <w:r>
-        <w:t>quam</w:t>
-      </w:r>
-      <w:proofErr w:type="spellEnd"/>
-      <w:r>
-        <w:t xml:space="preserve"> </w:t>
-      </w:r>
-      <w:proofErr w:type="spellStart"/>
-      <w:r>
-        <w:t>ullamcorper</w:t>
-      </w:r>
-      <w:proofErr w:type="spellEnd"/>
-      <w:r>
-        <w:t xml:space="preserve"> </w:t>
-      </w:r>
-      <w:proofErr w:type="spellStart"/>
-      <w:r>
-        <w:t>quis</w:t>
-      </w:r>
-      <w:proofErr w:type="spellEnd"/>
-      <w:r>
-        <w:t xml:space="preserve">. </w:t>
-      </w:r>
-      <w:proofErr w:type="spellStart"/>
-      <w:r>
-        <w:t>Orci</w:t>
-      </w:r>
-      <w:proofErr w:type="spellEnd"/>
-      <w:r>
-        <w:t xml:space="preserve"> </w:t>
-      </w:r>
-      <w:proofErr w:type="spellStart"/>
-      <w:r>
-        <w:t>varius</w:t>
-      </w:r>
-      <w:proofErr w:type="spellEnd"/>
-      <w:r>
-        <w:t xml:space="preserve"> </w:t>
-      </w:r>
-      <w:proofErr w:type="spellStart"/>
-      <w:r>
-        <w:t>natoque</w:t>
-      </w:r>
-      <w:proofErr w:type="spellEnd"/>
-      <w:r>
-        <w:t xml:space="preserve"> </w:t>
-      </w:r>
-      <w:proofErr w:type="spellStart"/>
-      <w:r>
-        <w:t>penatibus</w:t>
-      </w:r>
-      <w:proofErr w:type="spellEnd"/>
-      <w:r>
-        <w:t xml:space="preserve"> et </w:t>
-      </w:r>
-      <w:proofErr w:type="spellStart"/>
-      <w:r>
-        <w:t>magnis</w:t>
-      </w:r>
-      <w:proofErr w:type="spellEnd"/>
-      <w:r>
-        <w:t xml:space="preserve"> </w:t>
-      </w:r>
-      <w:proofErr w:type="spellStart"/>
-      <w:r>
-        <w:t>dis</w:t>
-      </w:r>
-      <w:proofErr w:type="spellEnd"/>
-      <w:r>
-        <w:t xml:space="preserve"> </w:t>
-      </w:r>
-      <w:proofErr w:type="spellStart"/>
-      <w:r>
-        <w:t>parturient</w:t>
-      </w:r>
-      <w:proofErr w:type="spellEnd"/>
-      <w:r>
-        <w:t xml:space="preserve"> montes, </w:t>
-      </w:r>
-      <w:proofErr w:type="spellStart"/>
-      <w:r>
-        <w:t>nascetur</w:t>
-      </w:r>
-      <w:proofErr w:type="spellEnd"/>
-      <w:r>
-        <w:t xml:space="preserve"> </w:t>
-      </w:r>
-      <w:proofErr w:type="spellStart"/>
-      <w:r>
-        <w:t>ridiculus</w:t>
-      </w:r>
-      <w:proofErr w:type="spellEnd"/>
-      <w:r>
-        <w:t xml:space="preserve"> mus. </w:t>
-      </w:r>
-      <w:proofErr w:type="spellStart"/>
-      <w:r>
-        <w:t>Morbi</w:t>
-      </w:r>
-      <w:proofErr w:type="spellEnd"/>
-      <w:r>
-        <w:t xml:space="preserve"> eros </w:t>
-      </w:r>
-      <w:proofErr w:type="spellStart"/>
-      <w:r>
-        <w:t>arcu</w:t>
-      </w:r>
-      <w:proofErr w:type="spellEnd"/>
-      <w:r>
-        <w:t xml:space="preserve">, </w:t>
-      </w:r>
-      <w:proofErr w:type="spellStart"/>
-      <w:r>
-        <w:t>consectetur</w:t>
-      </w:r>
-      <w:proofErr w:type="spellEnd"/>
-      <w:r>
-        <w:t xml:space="preserve"> </w:t>
-      </w:r>
-      <w:proofErr w:type="spellStart"/>
-      <w:r>
-        <w:t>quis</w:t>
-      </w:r>
-      <w:proofErr w:type="spellEnd"/>
-      <w:r>
-        <w:t xml:space="preserve"> dolor </w:t>
-      </w:r>
-      <w:proofErr w:type="spellStart"/>
-      <w:r>
-        <w:t>vel</w:t>
-      </w:r>
-      <w:proofErr w:type="spellEnd"/>
-      <w:r>
-        <w:t xml:space="preserve">, </w:t>
-      </w:r>
-      <w:proofErr w:type="spellStart"/>
-      <w:r>
-        <w:t>placerat</w:t>
-      </w:r>
-      <w:proofErr w:type="spellEnd"/>
-      <w:r>
-        <w:t xml:space="preserve"> </w:t>
-      </w:r>
-      <w:proofErr w:type="spellStart"/>
-      <w:r>
-        <w:t>condimentum</w:t>
-      </w:r>
-      <w:proofErr w:type="spellEnd"/>
-      <w:r>
-        <w:t xml:space="preserve"> </w:t>
-      </w:r>
-      <w:proofErr w:type="spellStart"/>
-      <w:r>
-        <w:t>metus</w:t>
-      </w:r>
-      <w:proofErr w:type="spellEnd"/>
-      <w:r>
-        <w:t>.</w:t>
-      </w:r>
-    </w:p>
-    <w:p>
-      <w:pPr>
-        <w:rPr>
-          <w:b/>
-          <w:lang w:val="en-US"/>
-        </w:rPr>
-      </w:pPr>
-    </w:p>
-    <w:p>
-      <w:pPr>
-        <w:rPr>
-          <w:b/>
-          <w:lang w:val="en-US"/>
-        </w:rPr>
-      </w:pPr>
+      <w:r>
+        <w:rPr>
+          <w:u w:val="single"/>
+        </w:rPr>
+        <w:t>h</w:t>
+      </w:r>
       <w:bookmarkStart w:id="0" w:name="_GoBack"/>
       <w:bookmarkEnd w:id="0"/>
+      <w:r>
+        <w:rPr>
+          <w:u w:val="single"/>
+        </w:rPr>
+        <w:t>ago</w:t>
+      </w:r>
+      <w:r>
+        <w:t xml:space="preserve">. </w:t>
+      </w:r>
+      <w:r>
+        <w:t xml:space="preserve">Haz tu reserva con </w:t>
+      </w:r>
+      <w:proofErr w:type="spellStart"/>
+      <w:r>
+        <w:t>bizum</w:t>
+      </w:r>
+      <w:proofErr w:type="spellEnd"/>
+      <w:r>
+        <w:t>. Lo hacemos fácil. Paga sólo un 20% para confirmar la reserva.</w:t>
+      </w:r>
+    </w:p>
+    <w:p/>
+    <w:p>
+      <w:pPr>
+        <w:rPr>
+          <w:b/>
+        </w:rPr>
+      </w:pPr>
+      <w:r>
+        <w:rPr>
+          <w:b/>
+        </w:rPr>
+        <w:t xml:space="preserve">Momentos </w:t>
+      </w:r>
+      <w:proofErr w:type="spellStart"/>
+      <w:r>
+        <w:rPr>
+          <w:b/>
+        </w:rPr>
+        <w:t>Martivans</w:t>
+      </w:r>
+      <w:proofErr w:type="spellEnd"/>
+    </w:p>
+    <w:p>
+      <w:pPr>
+        <w:rPr>
+          <w:b/>
+        </w:rPr>
+      </w:pPr>
+    </w:p>
+    <w:p>
+      <w:pPr>
+        <w:rPr>
+          <w:b/>
+        </w:rPr>
+      </w:pPr>
+      <w:r>
+        <w:rPr>
+          <w:b/>
+        </w:rPr>
+        <w:t>acerca de</w:t>
+      </w:r>
+    </w:p>
+    <w:p>
+      <w:proofErr w:type="spellStart"/>
+      <w:r>
+        <w:t>Lorem</w:t>
+      </w:r>
+      <w:proofErr w:type="spellEnd"/>
+      <w:r>
+        <w:t xml:space="preserve"> </w:t>
+      </w:r>
+      <w:proofErr w:type="spellStart"/>
+      <w:r>
+        <w:t>ipsum</w:t>
+      </w:r>
+      <w:proofErr w:type="spellEnd"/>
+      <w:r>
+        <w:t xml:space="preserve"> dolor </w:t>
+      </w:r>
+      <w:proofErr w:type="spellStart"/>
+      <w:r>
+        <w:t>sit</w:t>
+      </w:r>
+      <w:proofErr w:type="spellEnd"/>
+      <w:r>
+        <w:t xml:space="preserve"> </w:t>
+      </w:r>
+      <w:proofErr w:type="spellStart"/>
+      <w:r>
+        <w:t>amet</w:t>
+      </w:r>
+      <w:proofErr w:type="spellEnd"/>
+      <w:r>
+        <w:t xml:space="preserve">, </w:t>
+      </w:r>
+      <w:proofErr w:type="spellStart"/>
+      <w:r>
+        <w:t>consectetur</w:t>
+      </w:r>
+      <w:proofErr w:type="spellEnd"/>
+      <w:r>
+        <w:t xml:space="preserve"> </w:t>
+      </w:r>
+      <w:proofErr w:type="spellStart"/>
+      <w:r>
+        <w:t>adipiscing</w:t>
+      </w:r>
+      <w:proofErr w:type="spellEnd"/>
+      <w:r>
+        <w:t xml:space="preserve"> </w:t>
+      </w:r>
+      <w:proofErr w:type="spellStart"/>
+      <w:r>
+        <w:t>elit</w:t>
+      </w:r>
+      <w:proofErr w:type="spellEnd"/>
+      <w:r>
+        <w:t xml:space="preserve">. </w:t>
+      </w:r>
+      <w:proofErr w:type="spellStart"/>
+      <w:r>
+        <w:t>Donec</w:t>
+      </w:r>
+      <w:proofErr w:type="spellEnd"/>
+      <w:r>
+        <w:t xml:space="preserve"> vitae </w:t>
+      </w:r>
+      <w:proofErr w:type="spellStart"/>
+      <w:r>
+        <w:t>pulvinar</w:t>
+      </w:r>
+      <w:proofErr w:type="spellEnd"/>
+      <w:r>
+        <w:t xml:space="preserve"> tortor. </w:t>
+      </w:r>
+      <w:proofErr w:type="spellStart"/>
+      <w:r>
+        <w:t>Class</w:t>
+      </w:r>
+      <w:proofErr w:type="spellEnd"/>
+      <w:r>
+        <w:t xml:space="preserve"> </w:t>
+      </w:r>
+      <w:proofErr w:type="spellStart"/>
+      <w:r>
+        <w:t>aptent</w:t>
+      </w:r>
+      <w:proofErr w:type="spellEnd"/>
+      <w:r>
+        <w:t xml:space="preserve"> </w:t>
+      </w:r>
+      <w:proofErr w:type="spellStart"/>
+      <w:r>
+        <w:t>taciti</w:t>
+      </w:r>
+      <w:proofErr w:type="spellEnd"/>
+      <w:r>
+        <w:t xml:space="preserve"> </w:t>
+      </w:r>
+      <w:proofErr w:type="spellStart"/>
+      <w:r>
+        <w:t>sociosqu</w:t>
+      </w:r>
+      <w:proofErr w:type="spellEnd"/>
+      <w:r>
+        <w:t xml:space="preserve"> ad </w:t>
+      </w:r>
+      <w:proofErr w:type="spellStart"/>
+      <w:r>
+        <w:t>litora</w:t>
+      </w:r>
+      <w:proofErr w:type="spellEnd"/>
+      <w:r>
+        <w:t xml:space="preserve"> </w:t>
+      </w:r>
+      <w:proofErr w:type="spellStart"/>
+      <w:r>
+        <w:t>torquent</w:t>
+      </w:r>
+      <w:proofErr w:type="spellEnd"/>
+      <w:r>
+        <w:t xml:space="preserve"> per </w:t>
+      </w:r>
+      <w:proofErr w:type="spellStart"/>
+      <w:r>
+        <w:t>conubia</w:t>
+      </w:r>
+      <w:proofErr w:type="spellEnd"/>
+      <w:r>
+        <w:t xml:space="preserve"> </w:t>
+      </w:r>
+      <w:proofErr w:type="spellStart"/>
+      <w:r>
+        <w:t>nostra</w:t>
+      </w:r>
+      <w:proofErr w:type="spellEnd"/>
+      <w:r>
+        <w:t xml:space="preserve">, per </w:t>
+      </w:r>
+      <w:proofErr w:type="spellStart"/>
+      <w:r>
+        <w:t>inceptos</w:t>
+      </w:r>
+      <w:proofErr w:type="spellEnd"/>
+      <w:r>
+        <w:t xml:space="preserve"> </w:t>
+      </w:r>
+      <w:proofErr w:type="spellStart"/>
+      <w:r>
+        <w:t>himenaeos</w:t>
+      </w:r>
+      <w:proofErr w:type="spellEnd"/>
+      <w:r>
+        <w:t xml:space="preserve">. </w:t>
+      </w:r>
+      <w:proofErr w:type="spellStart"/>
+      <w:r>
+        <w:t>Suspendisse</w:t>
+      </w:r>
+      <w:proofErr w:type="spellEnd"/>
+      <w:r>
+        <w:t xml:space="preserve"> </w:t>
+      </w:r>
+      <w:proofErr w:type="spellStart"/>
+      <w:r>
+        <w:t>ac</w:t>
+      </w:r>
+      <w:proofErr w:type="spellEnd"/>
+      <w:r>
+        <w:t xml:space="preserve"> </w:t>
+      </w:r>
+      <w:proofErr w:type="spellStart"/>
+      <w:r>
+        <w:t>lacus</w:t>
+      </w:r>
+      <w:proofErr w:type="spellEnd"/>
+      <w:r>
+        <w:t xml:space="preserve"> magna. </w:t>
+      </w:r>
+      <w:proofErr w:type="spellStart"/>
+      <w:r>
+        <w:t>Cras</w:t>
+      </w:r>
+      <w:proofErr w:type="spellEnd"/>
+      <w:r>
+        <w:t xml:space="preserve"> </w:t>
+      </w:r>
+      <w:proofErr w:type="spellStart"/>
+      <w:r>
+        <w:t>congue</w:t>
+      </w:r>
+      <w:proofErr w:type="spellEnd"/>
+      <w:r>
+        <w:t xml:space="preserve"> </w:t>
+      </w:r>
+      <w:proofErr w:type="spellStart"/>
+      <w:r>
+        <w:t>mollis</w:t>
+      </w:r>
+      <w:proofErr w:type="spellEnd"/>
+      <w:r>
+        <w:t xml:space="preserve"> </w:t>
+      </w:r>
+      <w:proofErr w:type="spellStart"/>
+      <w:r>
+        <w:t>imperdiet</w:t>
+      </w:r>
+      <w:proofErr w:type="spellEnd"/>
+      <w:r>
+        <w:t xml:space="preserve">. </w:t>
+      </w:r>
+      <w:proofErr w:type="spellStart"/>
+      <w:r>
+        <w:t>Vestibulum</w:t>
+      </w:r>
+      <w:proofErr w:type="spellEnd"/>
+      <w:r>
+        <w:t xml:space="preserve"> ante </w:t>
+      </w:r>
+      <w:proofErr w:type="spellStart"/>
+      <w:r>
+        <w:t>ipsum</w:t>
+      </w:r>
+      <w:proofErr w:type="spellEnd"/>
+      <w:r>
+        <w:t xml:space="preserve"> </w:t>
+      </w:r>
+      <w:proofErr w:type="spellStart"/>
+      <w:r>
+        <w:t>primis</w:t>
+      </w:r>
+      <w:proofErr w:type="spellEnd"/>
+      <w:r>
+        <w:t xml:space="preserve"> in </w:t>
+      </w:r>
+      <w:proofErr w:type="spellStart"/>
+      <w:r>
+        <w:t>faucibus</w:t>
+      </w:r>
+      <w:proofErr w:type="spellEnd"/>
+      <w:r>
+        <w:t xml:space="preserve"> </w:t>
+      </w:r>
+      <w:proofErr w:type="spellStart"/>
+      <w:r>
+        <w:t>orci</w:t>
+      </w:r>
+      <w:proofErr w:type="spellEnd"/>
+      <w:r>
+        <w:t xml:space="preserve"> </w:t>
+      </w:r>
+      <w:proofErr w:type="spellStart"/>
+      <w:r>
+        <w:t>luctus</w:t>
+      </w:r>
+      <w:proofErr w:type="spellEnd"/>
+      <w:r>
+        <w:t xml:space="preserve"> et ultrices </w:t>
+      </w:r>
+      <w:proofErr w:type="spellStart"/>
+      <w:r>
+        <w:t>posuere</w:t>
+      </w:r>
+      <w:proofErr w:type="spellEnd"/>
+      <w:r>
+        <w:t xml:space="preserve"> </w:t>
+      </w:r>
+      <w:proofErr w:type="spellStart"/>
+      <w:r>
+        <w:t>cubilia</w:t>
+      </w:r>
+      <w:proofErr w:type="spellEnd"/>
+      <w:r>
+        <w:t xml:space="preserve"> </w:t>
+      </w:r>
+      <w:proofErr w:type="spellStart"/>
+      <w:r>
+        <w:t>curae</w:t>
+      </w:r>
+      <w:proofErr w:type="spellEnd"/>
+      <w:r>
+        <w:t xml:space="preserve">; </w:t>
+      </w:r>
+      <w:proofErr w:type="spellStart"/>
+      <w:r>
+        <w:t>Aenean</w:t>
+      </w:r>
+      <w:proofErr w:type="spellEnd"/>
+      <w:r>
+        <w:t xml:space="preserve"> </w:t>
+      </w:r>
+      <w:proofErr w:type="spellStart"/>
+      <w:r>
+        <w:t>pulvinar</w:t>
+      </w:r>
+      <w:proofErr w:type="spellEnd"/>
+      <w:r>
+        <w:t xml:space="preserve"> eros sed </w:t>
+      </w:r>
+      <w:proofErr w:type="spellStart"/>
+      <w:r>
+        <w:t>felis</w:t>
+      </w:r>
+      <w:proofErr w:type="spellEnd"/>
+      <w:r>
+        <w:t xml:space="preserve"> </w:t>
+      </w:r>
+      <w:proofErr w:type="spellStart"/>
+      <w:r>
+        <w:t>scelerisque</w:t>
+      </w:r>
+      <w:proofErr w:type="spellEnd"/>
+      <w:r>
+        <w:t xml:space="preserve"> </w:t>
+      </w:r>
+      <w:proofErr w:type="spellStart"/>
+      <w:r>
+        <w:t>viverra</w:t>
+      </w:r>
+      <w:proofErr w:type="spellEnd"/>
+      <w:r>
+        <w:t>.</w:t>
+      </w:r>
+    </w:p>
+    <w:p/>
+    <w:p>
+      <w:r>
+        <w:t xml:space="preserve"> </w:t>
+      </w:r>
+      <w:proofErr w:type="spellStart"/>
+      <w:r>
+        <w:t>Morbi</w:t>
+      </w:r>
+      <w:proofErr w:type="spellEnd"/>
+      <w:r>
+        <w:t xml:space="preserve"> </w:t>
+      </w:r>
+      <w:proofErr w:type="spellStart"/>
+      <w:r>
+        <w:t>feugiat</w:t>
+      </w:r>
+      <w:proofErr w:type="spellEnd"/>
+      <w:r>
+        <w:t xml:space="preserve"> </w:t>
+      </w:r>
+      <w:proofErr w:type="spellStart"/>
+      <w:r>
+        <w:t>lectus</w:t>
+      </w:r>
+      <w:proofErr w:type="spellEnd"/>
+      <w:r>
+        <w:t xml:space="preserve"> vitae </w:t>
+      </w:r>
+      <w:proofErr w:type="spellStart"/>
+      <w:r>
+        <w:t>diam</w:t>
+      </w:r>
+      <w:proofErr w:type="spellEnd"/>
+      <w:r>
+        <w:t xml:space="preserve"> ornare, </w:t>
+      </w:r>
+      <w:proofErr w:type="spellStart"/>
+      <w:r>
+        <w:t>nec</w:t>
+      </w:r>
+      <w:proofErr w:type="spellEnd"/>
+      <w:r>
+        <w:t xml:space="preserve"> porta odio </w:t>
+      </w:r>
+      <w:proofErr w:type="spellStart"/>
+      <w:r>
+        <w:t>viverra</w:t>
+      </w:r>
+      <w:proofErr w:type="spellEnd"/>
+      <w:r>
+        <w:t xml:space="preserve">. </w:t>
+      </w:r>
+      <w:proofErr w:type="spellStart"/>
+      <w:r>
+        <w:t>Morbi</w:t>
+      </w:r>
+      <w:proofErr w:type="spellEnd"/>
+      <w:r>
+        <w:t xml:space="preserve"> commodo sed </w:t>
+      </w:r>
+      <w:proofErr w:type="spellStart"/>
+      <w:r>
+        <w:t>quam</w:t>
+      </w:r>
+      <w:proofErr w:type="spellEnd"/>
+      <w:r>
+        <w:t xml:space="preserve"> </w:t>
+      </w:r>
+      <w:proofErr w:type="spellStart"/>
+      <w:r>
+        <w:t>vel</w:t>
+      </w:r>
+      <w:proofErr w:type="spellEnd"/>
+      <w:r>
+        <w:t xml:space="preserve"> </w:t>
+      </w:r>
+      <w:proofErr w:type="spellStart"/>
+      <w:r>
+        <w:t>congue</w:t>
+      </w:r>
+      <w:proofErr w:type="spellEnd"/>
+      <w:r>
+        <w:t xml:space="preserve">. </w:t>
+      </w:r>
+      <w:proofErr w:type="spellStart"/>
+      <w:r>
+        <w:t>Aenean</w:t>
+      </w:r>
+      <w:proofErr w:type="spellEnd"/>
+      <w:r>
+        <w:t xml:space="preserve"> </w:t>
+      </w:r>
+      <w:proofErr w:type="spellStart"/>
+      <w:r>
+        <w:t>pharetra</w:t>
+      </w:r>
+      <w:proofErr w:type="spellEnd"/>
+      <w:r>
+        <w:t xml:space="preserve"> </w:t>
+      </w:r>
+      <w:proofErr w:type="spellStart"/>
+      <w:r>
+        <w:t>gravida</w:t>
+      </w:r>
+      <w:proofErr w:type="spellEnd"/>
+      <w:r>
+        <w:t xml:space="preserve"> </w:t>
+      </w:r>
+      <w:proofErr w:type="spellStart"/>
+      <w:r>
+        <w:t>erat</w:t>
+      </w:r>
+      <w:proofErr w:type="spellEnd"/>
+      <w:r>
+        <w:t xml:space="preserve">, a </w:t>
+      </w:r>
+      <w:proofErr w:type="spellStart"/>
+      <w:r>
+        <w:t>pellentesque</w:t>
+      </w:r>
+      <w:proofErr w:type="spellEnd"/>
+      <w:r>
+        <w:t xml:space="preserve"> </w:t>
+      </w:r>
+      <w:proofErr w:type="spellStart"/>
+      <w:r>
+        <w:t>quam</w:t>
+      </w:r>
+      <w:proofErr w:type="spellEnd"/>
+      <w:r>
+        <w:t xml:space="preserve"> </w:t>
+      </w:r>
+      <w:proofErr w:type="spellStart"/>
+      <w:r>
+        <w:t>ullamcorper</w:t>
+      </w:r>
+      <w:proofErr w:type="spellEnd"/>
+      <w:r>
+        <w:t xml:space="preserve"> </w:t>
+      </w:r>
+      <w:proofErr w:type="spellStart"/>
+      <w:r>
+        <w:t>quis</w:t>
+      </w:r>
+      <w:proofErr w:type="spellEnd"/>
+      <w:r>
+        <w:t xml:space="preserve">. </w:t>
+      </w:r>
+      <w:proofErr w:type="spellStart"/>
+      <w:r>
+        <w:t>Orci</w:t>
+      </w:r>
+      <w:proofErr w:type="spellEnd"/>
+      <w:r>
+        <w:t xml:space="preserve"> </w:t>
+      </w:r>
+      <w:proofErr w:type="spellStart"/>
+      <w:r>
+        <w:t>varius</w:t>
+      </w:r>
+      <w:proofErr w:type="spellEnd"/>
+      <w:r>
+        <w:t xml:space="preserve"> </w:t>
+      </w:r>
+      <w:proofErr w:type="spellStart"/>
+      <w:r>
+        <w:t>natoque</w:t>
+      </w:r>
+      <w:proofErr w:type="spellEnd"/>
+      <w:r>
+        <w:t xml:space="preserve"> </w:t>
+      </w:r>
+      <w:proofErr w:type="spellStart"/>
+      <w:r>
+        <w:t>penatibus</w:t>
+      </w:r>
+      <w:proofErr w:type="spellEnd"/>
+      <w:r>
+        <w:t xml:space="preserve"> et </w:t>
+      </w:r>
+      <w:proofErr w:type="spellStart"/>
+      <w:r>
+        <w:t>magnis</w:t>
+      </w:r>
+      <w:proofErr w:type="spellEnd"/>
+      <w:r>
+        <w:t xml:space="preserve"> </w:t>
+      </w:r>
+      <w:proofErr w:type="spellStart"/>
+      <w:r>
+        <w:t>dis</w:t>
+      </w:r>
+      <w:proofErr w:type="spellEnd"/>
+      <w:r>
+        <w:t xml:space="preserve"> </w:t>
+      </w:r>
+      <w:proofErr w:type="spellStart"/>
+      <w:r>
+        <w:t>parturient</w:t>
+      </w:r>
+      <w:proofErr w:type="spellEnd"/>
+      <w:r>
+        <w:t xml:space="preserve"> montes, </w:t>
+      </w:r>
+      <w:proofErr w:type="spellStart"/>
+      <w:r>
+        <w:t>nascetur</w:t>
+      </w:r>
+      <w:proofErr w:type="spellEnd"/>
+      <w:r>
+        <w:t xml:space="preserve"> </w:t>
+      </w:r>
+      <w:proofErr w:type="spellStart"/>
+      <w:r>
+        <w:t>ridiculus</w:t>
+      </w:r>
+      <w:proofErr w:type="spellEnd"/>
+      <w:r>
+        <w:t xml:space="preserve"> mus. </w:t>
+      </w:r>
+      <w:proofErr w:type="spellStart"/>
+      <w:r>
+        <w:t>Morbi</w:t>
+      </w:r>
+      <w:proofErr w:type="spellEnd"/>
+      <w:r>
+        <w:t xml:space="preserve"> eros </w:t>
+      </w:r>
+      <w:proofErr w:type="spellStart"/>
+      <w:r>
+        <w:t>arcu</w:t>
+      </w:r>
+      <w:proofErr w:type="spellEnd"/>
+      <w:r>
+        <w:t xml:space="preserve">, </w:t>
+      </w:r>
+      <w:proofErr w:type="spellStart"/>
+      <w:r>
+        <w:t>consectetur</w:t>
+      </w:r>
+      <w:proofErr w:type="spellEnd"/>
+      <w:r>
+        <w:t xml:space="preserve"> </w:t>
+      </w:r>
+      <w:proofErr w:type="spellStart"/>
+      <w:r>
+        <w:t>quis</w:t>
+      </w:r>
+      <w:proofErr w:type="spellEnd"/>
+      <w:r>
+        <w:t xml:space="preserve"> dolor </w:t>
+      </w:r>
+      <w:proofErr w:type="spellStart"/>
+      <w:r>
+        <w:t>vel</w:t>
+      </w:r>
+      <w:proofErr w:type="spellEnd"/>
+      <w:r>
+        <w:t xml:space="preserve">, </w:t>
+      </w:r>
+      <w:proofErr w:type="spellStart"/>
+      <w:r>
+        <w:t>placerat</w:t>
+      </w:r>
+      <w:proofErr w:type="spellEnd"/>
+      <w:r>
+        <w:t xml:space="preserve"> </w:t>
+      </w:r>
+      <w:proofErr w:type="spellStart"/>
+      <w:r>
+        <w:t>condimentum</w:t>
+      </w:r>
+      <w:proofErr w:type="spellEnd"/>
+      <w:r>
+        <w:t xml:space="preserve"> </w:t>
+      </w:r>
+      <w:proofErr w:type="spellStart"/>
+      <w:r>
+        <w:t>metus</w:t>
+      </w:r>
+      <w:proofErr w:type="spellEnd"/>
+      <w:r>
+        <w:t>.</w:t>
+      </w:r>
+    </w:p>
+    <w:p>
+      <w:pPr>
+        <w:rPr>
+          <w:b/>
+        </w:rPr>
+      </w:pPr>
+    </w:p>
+    <w:p>
+      <w:pPr>
+        <w:rPr>
+          <w:b/>
+          <w:lang w:val="en-US"/>
+        </w:rPr>
+      </w:pPr>
       <w:proofErr w:type="spellStart"/>
       <w:r>
         <w:rPr>

</xml_diff>